<commit_message>
Updated Cedric's status of the Meeting Log. Cedric
</commit_message>
<xml_diff>
--- a/Meeting log/13_8_30_Log.docx
+++ b/Meeting log/13_8_30_Log.docx
@@ -255,15 +255,7 @@
         </w:numPr>
       </w:pPr>
       <w:r>
-        <w:t xml:space="preserve">Progressing from </w:t>
-      </w:r>
-      <w:proofErr w:type="spellStart"/>
-      <w:r>
-        <w:t>Matlab</w:t>
-      </w:r>
-      <w:proofErr w:type="spellEnd"/>
-      <w:r>
-        <w:t>/Simulink simulation to HDL implementation on hardware</w:t>
+        <w:t>Progressing from Matlab/Simulink simulation to HDL implementation on hardware</w:t>
       </w:r>
     </w:p>
     <w:p>
@@ -404,7 +396,15 @@
         </w:numPr>
       </w:pPr>
       <w:r>
-        <w:t>(optional) partial configuration support</w:t>
+        <w:t xml:space="preserve">(optional) </w:t>
+      </w:r>
+      <w:r>
+        <w:t>P</w:t>
+      </w:r>
+      <w:bookmarkStart w:id="0" w:name="_GoBack"/>
+      <w:bookmarkEnd w:id="0"/>
+      <w:r>
+        <w:t>artial configuration support</w:t>
       </w:r>
     </w:p>
     <w:p>
@@ -529,7 +529,13 @@
       </w:pPr>
       <w:proofErr w:type="spellStart"/>
       <w:r>
-        <w:t>Chipscode</w:t>
+        <w:t>Chipsco</w:t>
+      </w:r>
+      <w:r>
+        <w:t>p</w:t>
+      </w:r>
+      <w:r>
+        <w:t>e</w:t>
       </w:r>
       <w:proofErr w:type="spellEnd"/>
       <w:r>
@@ -587,6 +593,18 @@
       </w:pPr>
       <w:r>
         <w:t>Hardware-in-the-loop support for Spartan 6 LX-9</w:t>
+      </w:r>
+    </w:p>
+    <w:p>
+      <w:pPr>
+        <w:pStyle w:val="ListParagraph"/>
+        <w:numPr>
+          <w:ilvl w:val="0"/>
+          <w:numId w:val="3"/>
+        </w:numPr>
+      </w:pPr>
+      <w:r>
+        <w:t>(Optional but important) Do we need to use Microsoft Project for SD1</w:t>
       </w:r>
     </w:p>
     <w:p/>
@@ -701,8 +719,75 @@
           </w:tcPr>
           <w:p>
             <w:pPr>
-              <w:jc w:val="center"/>
+              <w:pStyle w:val="ListParagraph"/>
+              <w:numPr>
+                <w:ilvl w:val="0"/>
+                <w:numId w:val="3"/>
+              </w:numPr>
             </w:pPr>
+            <w:r>
+              <w:t>Looking into the FFT of the BPSK (SSB)</w:t>
+            </w:r>
+          </w:p>
+          <w:p>
+            <w:pPr>
+              <w:pStyle w:val="ListParagraph"/>
+              <w:numPr>
+                <w:ilvl w:val="1"/>
+                <w:numId w:val="3"/>
+              </w:numPr>
+            </w:pPr>
+            <w:r>
+              <w:t>It is a lower side band LSB</w:t>
+            </w:r>
+          </w:p>
+          <w:p>
+            <w:pPr>
+              <w:pStyle w:val="ListParagraph"/>
+              <w:numPr>
+                <w:ilvl w:val="1"/>
+                <w:numId w:val="3"/>
+              </w:numPr>
+            </w:pPr>
+            <w:r>
+              <w:t>Questions: What are the benefits and how does the modulated signal looks like? Why?</w:t>
+            </w:r>
+          </w:p>
+          <w:p>
+            <w:pPr>
+              <w:pStyle w:val="ListParagraph"/>
+              <w:numPr>
+                <w:ilvl w:val="0"/>
+                <w:numId w:val="3"/>
+              </w:numPr>
+            </w:pPr>
+            <w:r>
+              <w:t>Started looking at the AFC</w:t>
+            </w:r>
+          </w:p>
+          <w:p>
+            <w:pPr>
+              <w:pStyle w:val="ListParagraph"/>
+              <w:numPr>
+                <w:ilvl w:val="1"/>
+                <w:numId w:val="3"/>
+              </w:numPr>
+            </w:pPr>
+            <w:r>
+              <w:t>Looked at the XR-2211 used by John for correcting the Doppler Shift</w:t>
+            </w:r>
+          </w:p>
+          <w:p>
+            <w:pPr>
+              <w:pStyle w:val="ListParagraph"/>
+              <w:numPr>
+                <w:ilvl w:val="0"/>
+                <w:numId w:val="3"/>
+              </w:numPr>
+            </w:pPr>
+            <w:r>
+              <w:t>Line up the Modulator with the Demodulator</w:t>
+            </w:r>
           </w:p>
         </w:tc>
       </w:tr>
@@ -783,8 +868,6 @@
       <w:pPr>
         <w:pStyle w:val="ListParagraph"/>
       </w:pPr>
-      <w:bookmarkStart w:id="0" w:name="_GoBack"/>
-      <w:bookmarkEnd w:id="0"/>
     </w:p>
     <w:sectPr>
       <w:pgSz w:w="12240" w:h="15840"/>
@@ -814,7 +897,7 @@
         <w:rFonts w:ascii="Symbol" w:hAnsi="Symbol" w:hint="default"/>
       </w:rPr>
     </w:lvl>
-    <w:lvl w:ilvl="1" w:tplc="04090003" w:tentative="1">
+    <w:lvl w:ilvl="1" w:tplc="04090003">
       <w:start w:val="1"/>
       <w:numFmt w:val="bullet"/>
       <w:lvlText w:val="o"/>
@@ -914,7 +997,7 @@
   <w:abstractNum w:abstractNumId="1">
     <w:nsid w:val="363D0E96"/>
     <w:multiLevelType w:val="hybridMultilevel"/>
-    <w:tmpl w:val="85300E74"/>
+    <w:tmpl w:val="EB8E4E44"/>
     <w:lvl w:ilvl="0" w:tplc="04090001">
       <w:start w:val="1"/>
       <w:numFmt w:val="bullet"/>
@@ -951,16 +1034,15 @@
         <w:rFonts w:ascii="Wingdings" w:hAnsi="Wingdings" w:hint="default"/>
       </w:rPr>
     </w:lvl>
-    <w:lvl w:ilvl="3" w:tplc="04090001" w:tentative="1">
-      <w:start w:val="1"/>
-      <w:numFmt w:val="bullet"/>
-      <w:lvlText w:val=""/>
+    <w:lvl w:ilvl="3" w:tplc="FAA2DB28">
+      <w:numFmt w:val="bullet"/>
+      <w:lvlText w:val="-"/>
       <w:lvlJc w:val="left"/>
       <w:pPr>
         <w:ind w:left="2880" w:hanging="360"/>
       </w:pPr>
       <w:rPr>
-        <w:rFonts w:ascii="Symbol" w:hAnsi="Symbol" w:hint="default"/>
+        <w:rFonts w:ascii="Calibri" w:eastAsiaTheme="minorHAnsi" w:hAnsi="Calibri" w:cstheme="minorBidi" w:hint="default"/>
       </w:rPr>
     </w:lvl>
     <w:lvl w:ilvl="4" w:tplc="04090003" w:tentative="1">

</xml_diff>